<commit_message>
Versión de 0.1 de SDD Riesgos Actualizados
</commit_message>
<xml_diff>
--- a/Proyecto/Cuarto Incremento/Documentos/Actas de Reunion/(SnoutPoint)-Acta de Reunión 18.docx
+++ b/Proyecto/Cuarto Incremento/Documentos/Actas de Reunion/(SnoutPoint)-Acta de Reunión 18.docx
@@ -1168,19 +1168,19 @@
                 <w:color w:val="000000"/>
                 <w:lang w:eastAsia="es-ES"/>
               </w:rPr>
-              <w:t>de Requeri</w:t>
+              <w:t>de Requerimientos</w:t>
+            </w:r>
+            <w:r>
+              <w:rPr>
+                <w:rFonts w:ascii="Tahoma" w:eastAsia="Times New Roman" w:hAnsi="Tahoma" w:cs="Tahoma"/>
+                <w:b/>
+                <w:color w:val="000000"/>
+                <w:lang w:eastAsia="es-ES"/>
+              </w:rPr>
+              <w:t xml:space="preserve"> y SRS</w:t>
             </w:r>
             <w:bookmarkStart w:id="0" w:name="_GoBack"/>
             <w:bookmarkEnd w:id="0"/>
-            <w:r>
-              <w:rPr>
-                <w:rFonts w:ascii="Tahoma" w:eastAsia="Times New Roman" w:hAnsi="Tahoma" w:cs="Tahoma"/>
-                <w:b/>
-                <w:color w:val="000000"/>
-                <w:lang w:eastAsia="es-ES"/>
-              </w:rPr>
-              <w:t>mientos</w:t>
-            </w:r>
           </w:p>
         </w:tc>
         <w:tc>
@@ -1244,6 +1244,9 @@
           </w:tcPr>
           <w:p>
             <w:pPr>
+              <w:tabs>
+                <w:tab w:val="center" w:pos="1138"/>
+              </w:tabs>
               <w:rPr>
                 <w:rFonts w:ascii="Tahoma" w:eastAsia="Times New Roman" w:hAnsi="Tahoma" w:cs="Tahoma"/>
                 <w:b/>

</xml_diff>